<commit_message>
minor updates. still working through it
</commit_message>
<xml_diff>
--- a/HW2/SearsM_STAT511_HW2.docx
+++ b/HW2/SearsM_STAT511_HW2.docx
@@ -50,18 +50,7 @@
         <w:pStyle w:val="FirstParagraph"/>
       </w:pPr>
       <w:r>
-        <w:t xml:space="preserve">P(Z &lt; -0.21).</w:t>
-      </w:r>
-    </w:p>
-    <w:p>
-      <w:pPr>
-        <w:pStyle w:val="SourceCode"/>
-      </w:pPr>
-      <w:r>
-        <w:rPr>
-          <w:rStyle w:val="VerbatimChar"/>
-        </w:rPr>
-        <w:t xml:space="preserve">## [1] 0.4168338</w:t>
+        <w:t xml:space="preserve">P(Z &lt;= -0.21) = 0.4168338</w:t>
       </w:r>
     </w:p>
     <w:bookmarkEnd w:id="20"/>
@@ -82,6 +71,17 @@
         <w:t xml:space="preserve">P(-1.44&lt;Z&lt;0.53)</w:t>
       </w:r>
     </w:p>
+    <w:p>
+      <w:pPr>
+        <w:pStyle w:val="SourceCode"/>
+      </w:pPr>
+      <w:r>
+        <w:rPr>
+          <w:rStyle w:val="VerbatimChar"/>
+        </w:rPr>
+        <w:t xml:space="preserve">## [1] -0.6270103</w:t>
+      </w:r>
+    </w:p>
     <w:bookmarkEnd w:id="21"/>
     <w:bookmarkStart w:id="22" w:name="q3"/>
     <w:p>
@@ -90,6 +90,17 @@
       </w:pPr>
       <w:r>
         <w:t xml:space="preserve">Q3</w:t>
+      </w:r>
+    </w:p>
+    <w:p>
+      <w:pPr>
+        <w:pStyle w:val="SourceCode"/>
+      </w:pPr>
+      <w:r>
+        <w:rPr>
+          <w:rStyle w:val="VerbatimChar"/>
+        </w:rPr>
+        <w:t xml:space="preserve">## [1] 0.7929874</w:t>
       </w:r>
     </w:p>
     <w:bookmarkEnd w:id="22"/>
@@ -103,37 +114,38 @@
       </w:r>
     </w:p>
     <w:bookmarkEnd w:id="23"/>
-    <w:bookmarkStart w:id="26" w:name="q3---q4"/>
+    <w:bookmarkStart w:id="24" w:name="q5"/>
     <w:p>
       <w:pPr>
         <w:pStyle w:val="Heading1"/>
       </w:pPr>
       <w:r>
-        <w:t xml:space="preserve">Q3 - Q4</w:t>
-      </w:r>
-    </w:p>
-    <w:bookmarkStart w:id="24" w:name="q3-1"/>
-    <w:p>
-      <w:pPr>
-        <w:pStyle w:val="Heading2"/>
-      </w:pPr>
-      <w:r>
-        <w:t xml:space="preserve">Q3</w:t>
+        <w:t xml:space="preserve">Q5</w:t>
       </w:r>
     </w:p>
     <w:bookmarkEnd w:id="24"/>
-    <w:bookmarkStart w:id="25" w:name="q4-1"/>
+    <w:bookmarkStart w:id="25" w:name="q6"/>
     <w:p>
       <w:pPr>
-        <w:pStyle w:val="Heading2"/>
-      </w:pPr>
-      <w:r>
-        <w:t xml:space="preserve">Q4</w:t>
+        <w:pStyle w:val="Heading1"/>
+      </w:pPr>
+      <w:r>
+        <w:t xml:space="preserve">Q6</w:t>
+      </w:r>
+    </w:p>
+    <w:p>
+      <w:pPr>
+        <w:pStyle w:val="SourceCode"/>
+      </w:pPr>
+      <w:r>
+        <w:rPr>
+          <w:rStyle w:val="VerbatimChar"/>
+        </w:rPr>
+        <w:t xml:space="preserve">## [1] 0.08399752</w:t>
       </w:r>
     </w:p>
     <w:bookmarkEnd w:id="25"/>
-    <w:bookmarkEnd w:id="26"/>
-    <w:bookmarkStart w:id="27" w:name="appendix"/>
+    <w:bookmarkStart w:id="26" w:name="appendix"/>
     <w:p>
       <w:pPr>
         <w:pStyle w:val="Heading1"/>
@@ -339,34 +351,391 @@
         <w:br/>
       </w:r>
       <w:r>
+        <w:rPr>
+          <w:rStyle w:val="CommentTok"/>
+        </w:rPr>
+        <w:t xml:space="preserve">#Q2</w:t>
+      </w:r>
+      <w:r>
         <w:br/>
       </w:r>
       <w:r>
         <w:rPr>
+          <w:rStyle w:val="FunctionTok"/>
+        </w:rPr>
+        <w:t xml:space="preserve">pnorm</w:t>
+      </w:r>
+      <w:r>
+        <w:rPr>
+          <w:rStyle w:val="NormalTok"/>
+        </w:rPr>
+        <w:t xml:space="preserve">(</w:t>
+      </w:r>
+      <w:r>
+        <w:rPr>
+          <w:rStyle w:val="SpecialCharTok"/>
+        </w:rPr>
+        <w:t xml:space="preserve">-</w:t>
+      </w:r>
+      <w:r>
+        <w:rPr>
+          <w:rStyle w:val="FloatTok"/>
+        </w:rPr>
+        <w:t xml:space="preserve">1.44</w:t>
+      </w:r>
+      <w:r>
+        <w:rPr>
+          <w:rStyle w:val="NormalTok"/>
+        </w:rPr>
+        <w:t xml:space="preserve">)</w:t>
+      </w:r>
+      <w:r>
+        <w:rPr>
+          <w:rStyle w:val="SpecialCharTok"/>
+        </w:rPr>
+        <w:t xml:space="preserve">-</w:t>
+      </w:r>
+      <w:r>
+        <w:rPr>
+          <w:rStyle w:val="FunctionTok"/>
+        </w:rPr>
+        <w:t xml:space="preserve">pnorm</w:t>
+      </w:r>
+      <w:r>
+        <w:rPr>
+          <w:rStyle w:val="NormalTok"/>
+        </w:rPr>
+        <w:t xml:space="preserve">(</w:t>
+      </w:r>
+      <w:r>
+        <w:rPr>
+          <w:rStyle w:val="FloatTok"/>
+        </w:rPr>
+        <w:t xml:space="preserve">0.53</w:t>
+      </w:r>
+      <w:r>
+        <w:rPr>
+          <w:rStyle w:val="NormalTok"/>
+        </w:rPr>
+        <w:t xml:space="preserve">)</w:t>
+      </w:r>
+      <w:r>
+        <w:br/>
+      </w:r>
+      <w:r>
+        <w:rPr>
           <w:rStyle w:val="CommentTok"/>
         </w:rPr>
-        <w:t xml:space="preserve">#Q2</w:t>
+        <w:t xml:space="preserve">#Q3</w:t>
       </w:r>
       <w:r>
         <w:br/>
       </w:r>
       <w:r>
         <w:rPr>
+          <w:rStyle w:val="NormalTok"/>
+        </w:rPr>
+        <w:t xml:space="preserve">q3val </w:t>
+      </w:r>
+      <w:r>
+        <w:rPr>
+          <w:rStyle w:val="OtherTok"/>
+        </w:rPr>
+        <w:t xml:space="preserve">&lt;-</w:t>
+      </w:r>
+      <w:r>
+        <w:rPr>
+          <w:rStyle w:val="NormalTok"/>
+        </w:rPr>
+        <w:t xml:space="preserve"> </w:t>
+      </w:r>
+      <w:r>
+        <w:rPr>
+          <w:rStyle w:val="DecValTok"/>
+        </w:rPr>
+        <w:t xml:space="preserve">1</w:t>
+      </w:r>
+      <w:r>
+        <w:rPr>
+          <w:rStyle w:val="FloatTok"/>
+        </w:rPr>
+        <w:t xml:space="preserve">-0.4180</w:t>
+      </w:r>
+      <w:r>
+        <w:br/>
+      </w:r>
+      <w:r>
+        <w:rPr>
+          <w:rStyle w:val="DecValTok"/>
+        </w:rPr>
+        <w:t xml:space="preserve">1</w:t>
+      </w:r>
+      <w:r>
+        <w:rPr>
+          <w:rStyle w:val="SpecialCharTok"/>
+        </w:rPr>
+        <w:t xml:space="preserve">-</w:t>
+      </w:r>
+      <w:r>
+        <w:rPr>
+          <w:rStyle w:val="FunctionTok"/>
+        </w:rPr>
+        <w:t xml:space="preserve">qnorm</w:t>
+      </w:r>
+      <w:r>
+        <w:rPr>
+          <w:rStyle w:val="NormalTok"/>
+        </w:rPr>
+        <w:t xml:space="preserve">(q3val)</w:t>
+      </w:r>
+      <w:r>
+        <w:br/>
+      </w:r>
+      <w:r>
+        <w:rPr>
           <w:rStyle w:val="CommentTok"/>
         </w:rPr>
-        <w:t xml:space="preserve">#Q3</w:t>
+        <w:t xml:space="preserve">#Q4</w:t>
       </w:r>
       <w:r>
         <w:br/>
       </w:r>
       <w:r>
         <w:rPr>
+          <w:rStyle w:val="NormalTok"/>
+        </w:rPr>
+        <w:t xml:space="preserve">SATmean </w:t>
+      </w:r>
+      <w:r>
+        <w:rPr>
+          <w:rStyle w:val="OtherTok"/>
+        </w:rPr>
+        <w:t xml:space="preserve">&lt;-</w:t>
+      </w:r>
+      <w:r>
+        <w:rPr>
+          <w:rStyle w:val="NormalTok"/>
+        </w:rPr>
+        <w:t xml:space="preserve"> </w:t>
+      </w:r>
+      <w:r>
+        <w:rPr>
+          <w:rStyle w:val="DecValTok"/>
+        </w:rPr>
+        <w:t xml:space="preserve">510</w:t>
+      </w:r>
+      <w:r>
+        <w:br/>
+      </w:r>
+      <w:r>
+        <w:rPr>
+          <w:rStyle w:val="NormalTok"/>
+        </w:rPr>
+        <w:t xml:space="preserve">SATsd </w:t>
+      </w:r>
+      <w:r>
+        <w:rPr>
+          <w:rStyle w:val="OtherTok"/>
+        </w:rPr>
+        <w:t xml:space="preserve">&lt;-</w:t>
+      </w:r>
+      <w:r>
+        <w:rPr>
+          <w:rStyle w:val="NormalTok"/>
+        </w:rPr>
+        <w:t xml:space="preserve"> </w:t>
+      </w:r>
+      <w:r>
+        <w:rPr>
+          <w:rStyle w:val="DecValTok"/>
+        </w:rPr>
+        <w:t xml:space="preserve">115</w:t>
+      </w:r>
+      <w:r>
+        <w:br/>
+      </w:r>
+      <w:r>
+        <w:rPr>
+          <w:rStyle w:val="NormalTok"/>
+        </w:rPr>
+        <w:t xml:space="preserve">prob600 </w:t>
+      </w:r>
+      <w:r>
+        <w:rPr>
+          <w:rStyle w:val="OtherTok"/>
+        </w:rPr>
+        <w:t xml:space="preserve">&lt;-</w:t>
+      </w:r>
+      <w:r>
+        <w:rPr>
+          <w:rStyle w:val="FunctionTok"/>
+        </w:rPr>
+        <w:t xml:space="preserve">pnorm</w:t>
+      </w:r>
+      <w:r>
+        <w:rPr>
+          <w:rStyle w:val="NormalTok"/>
+        </w:rPr>
+        <w:t xml:space="preserve">(</w:t>
+      </w:r>
+      <w:r>
+        <w:rPr>
+          <w:rStyle w:val="DecValTok"/>
+        </w:rPr>
+        <w:t xml:space="preserve">600</w:t>
+      </w:r>
+      <w:r>
+        <w:rPr>
+          <w:rStyle w:val="NormalTok"/>
+        </w:rPr>
+        <w:t xml:space="preserve">,</w:t>
+      </w:r>
+      <w:r>
+        <w:rPr>
+          <w:rStyle w:val="AttributeTok"/>
+        </w:rPr>
+        <w:t xml:space="preserve">mean=</w:t>
+      </w:r>
+      <w:r>
+        <w:rPr>
+          <w:rStyle w:val="NormalTok"/>
+        </w:rPr>
+        <w:t xml:space="preserve">SATmean, </w:t>
+      </w:r>
+      <w:r>
+        <w:rPr>
+          <w:rStyle w:val="AttributeTok"/>
+        </w:rPr>
+        <w:t xml:space="preserve">sd=</w:t>
+      </w:r>
+      <w:r>
+        <w:rPr>
+          <w:rStyle w:val="NormalTok"/>
+        </w:rPr>
+        <w:t xml:space="preserve">SATsd, </w:t>
+      </w:r>
+      <w:r>
+        <w:rPr>
+          <w:rStyle w:val="AttributeTok"/>
+        </w:rPr>
+        <w:t xml:space="preserve">lower.tail=</w:t>
+      </w:r>
+      <w:r>
+        <w:rPr>
+          <w:rStyle w:val="ConstantTok"/>
+        </w:rPr>
+        <w:t xml:space="preserve">FALSE</w:t>
+      </w:r>
+      <w:r>
+        <w:rPr>
+          <w:rStyle w:val="NormalTok"/>
+        </w:rPr>
+        <w:t xml:space="preserve">)</w:t>
+      </w:r>
+      <w:r>
+        <w:br/>
+      </w:r>
+      <w:r>
+        <w:br/>
+      </w:r>
+      <w:r>
+        <w:rPr>
           <w:rStyle w:val="CommentTok"/>
         </w:rPr>
-        <w:t xml:space="preserve">#Q4</w:t>
+        <w:t xml:space="preserve">#Q5</w:t>
+      </w:r>
+      <w:r>
+        <w:br/>
+      </w:r>
+      <w:r>
+        <w:rPr>
+          <w:rStyle w:val="NormalTok"/>
+        </w:rPr>
+        <w:t xml:space="preserve">prob450 </w:t>
+      </w:r>
+      <w:r>
+        <w:rPr>
+          <w:rStyle w:val="OtherTok"/>
+        </w:rPr>
+        <w:t xml:space="preserve">&lt;-</w:t>
+      </w:r>
+      <w:r>
+        <w:rPr>
+          <w:rStyle w:val="NormalTok"/>
+        </w:rPr>
+        <w:t xml:space="preserve"> </w:t>
+      </w:r>
+      <w:r>
+        <w:rPr>
+          <w:rStyle w:val="FunctionTok"/>
+        </w:rPr>
+        <w:t xml:space="preserve">pnorm</w:t>
+      </w:r>
+      <w:r>
+        <w:rPr>
+          <w:rStyle w:val="NormalTok"/>
+        </w:rPr>
+        <w:t xml:space="preserve">(</w:t>
+      </w:r>
+      <w:r>
+        <w:rPr>
+          <w:rStyle w:val="DecValTok"/>
+        </w:rPr>
+        <w:t xml:space="preserve">450</w:t>
+      </w:r>
+      <w:r>
+        <w:rPr>
+          <w:rStyle w:val="NormalTok"/>
+        </w:rPr>
+        <w:t xml:space="preserve">,</w:t>
+      </w:r>
+      <w:r>
+        <w:rPr>
+          <w:rStyle w:val="AttributeTok"/>
+        </w:rPr>
+        <w:t xml:space="preserve">mean=</w:t>
+      </w:r>
+      <w:r>
+        <w:rPr>
+          <w:rStyle w:val="NormalTok"/>
+        </w:rPr>
+        <w:t xml:space="preserve">SATmean, </w:t>
+      </w:r>
+      <w:r>
+        <w:rPr>
+          <w:rStyle w:val="AttributeTok"/>
+        </w:rPr>
+        <w:t xml:space="preserve">sd=</w:t>
+      </w:r>
+      <w:r>
+        <w:rPr>
+          <w:rStyle w:val="NormalTok"/>
+        </w:rPr>
+        <w:t xml:space="preserve">SATsd)</w:t>
+      </w:r>
+      <w:r>
+        <w:br/>
+      </w:r>
+      <w:r>
+        <w:rPr>
+          <w:rStyle w:val="NormalTok"/>
+        </w:rPr>
+        <w:t xml:space="preserve">prob450 </w:t>
+      </w:r>
+      <w:r>
+        <w:rPr>
+          <w:rStyle w:val="SpecialCharTok"/>
+        </w:rPr>
+        <w:t xml:space="preserve">-</w:t>
+      </w:r>
+      <w:r>
+        <w:rPr>
+          <w:rStyle w:val="NormalTok"/>
+        </w:rPr>
+        <w:t xml:space="preserve"> prob600</w:t>
       </w:r>
     </w:p>
-    <w:bookmarkEnd w:id="27"/>
+    <w:bookmarkEnd w:id="26"/>
     <w:sectPr/>
   </w:body>
 </w:document>

</xml_diff>